<commit_message>
add Log sub module(except function AsyncLogger::flushAlternate2LogFile())
</commit_message>
<xml_diff>
--- a/class.docx
+++ b/class.docx
@@ -2730,92 +2730,1683 @@
         </w:numPr>
         <w:ind w:firstLineChars="0"/>
         <w:rPr>
+          <w:rFonts w:ascii="Times New Roman" w:eastAsia="宋体" w:hAnsi="Times New Roman" w:cs="Times New Roman"/>
+        </w:rPr>
+      </w:pPr>
+      <w:r>
+        <w:rPr>
           <w:rFonts w:ascii="Times New Roman" w:eastAsia="宋体" w:hAnsi="Times New Roman" w:cs="Times New Roman" w:hint="eastAsia"/>
         </w:rPr>
+        <w:t>将</w:t>
+      </w:r>
+      <w:r>
+        <w:rPr>
+          <w:rFonts w:ascii="Times New Roman" w:eastAsia="宋体" w:hAnsi="Times New Roman" w:cs="Times New Roman" w:hint="eastAsia"/>
+        </w:rPr>
+        <w:t>epoll</w:t>
+      </w:r>
+      <w:r>
+        <w:rPr>
+          <w:rFonts w:ascii="Times New Roman" w:eastAsia="宋体" w:hAnsi="Times New Roman" w:cs="Times New Roman"/>
+        </w:rPr>
+        <w:t>_ctl</w:t>
+      </w:r>
+      <w:r>
+        <w:rPr>
+          <w:rFonts w:ascii="Times New Roman" w:eastAsia="宋体" w:hAnsi="Times New Roman" w:cs="Times New Roman" w:hint="eastAsia"/>
+        </w:rPr>
+        <w:t>与对</w:t>
+      </w:r>
+      <w:r>
+        <w:rPr>
+          <w:rFonts w:ascii="Times New Roman" w:eastAsia="宋体" w:hAnsi="Times New Roman" w:cs="Times New Roman" w:hint="eastAsia"/>
+        </w:rPr>
+        <w:t>map</w:t>
+      </w:r>
+      <w:r>
+        <w:rPr>
+          <w:rFonts w:ascii="Times New Roman" w:eastAsia="宋体" w:hAnsi="Times New Roman" w:cs="Times New Roman" w:hint="eastAsia"/>
+        </w:rPr>
+        <w:t>的访问封装用</w:t>
+      </w:r>
+      <w:r>
+        <w:rPr>
+          <w:rFonts w:ascii="Times New Roman" w:eastAsia="宋体" w:hAnsi="Times New Roman" w:cs="Times New Roman" w:hint="eastAsia"/>
+        </w:rPr>
+        <w:t>mutex</w:t>
+      </w:r>
+      <w:r>
+        <w:rPr>
+          <w:rFonts w:ascii="Times New Roman" w:eastAsia="宋体" w:hAnsi="Times New Roman" w:cs="Times New Roman" w:hint="eastAsia"/>
+        </w:rPr>
+        <w:t>封装为原子操作，这样</w:t>
+      </w:r>
+      <w:r>
+        <w:rPr>
+          <w:rFonts w:ascii="Times New Roman" w:eastAsia="宋体" w:hAnsi="Times New Roman" w:cs="Times New Roman" w:hint="eastAsia"/>
+        </w:rPr>
+        <w:t>所有的</w:t>
+      </w:r>
+      <w:r>
+        <w:rPr>
+          <w:rFonts w:ascii="Times New Roman" w:eastAsia="宋体" w:hAnsi="Times New Roman" w:cs="Times New Roman" w:hint="eastAsia"/>
+        </w:rPr>
+        <w:t>epoll</w:t>
+      </w:r>
+      <w:r>
+        <w:rPr>
+          <w:rFonts w:ascii="Times New Roman" w:eastAsia="宋体" w:hAnsi="Times New Roman" w:cs="Times New Roman" w:hint="eastAsia"/>
+        </w:rPr>
+        <w:t>事件</w:t>
+      </w:r>
+      <w:r>
+        <w:rPr>
+          <w:rFonts w:ascii="Times New Roman" w:eastAsia="宋体" w:hAnsi="Times New Roman" w:cs="Times New Roman" w:hint="eastAsia"/>
+        </w:rPr>
+        <w:t>变化都能与</w:t>
+      </w:r>
+      <w:r>
+        <w:rPr>
+          <w:rFonts w:ascii="Times New Roman" w:eastAsia="宋体" w:hAnsi="Times New Roman" w:cs="Times New Roman" w:hint="eastAsia"/>
+        </w:rPr>
+        <w:t>map</w:t>
+      </w:r>
+      <w:r>
+        <w:rPr>
+          <w:rFonts w:ascii="Times New Roman" w:eastAsia="宋体" w:hAnsi="Times New Roman" w:cs="Times New Roman" w:hint="eastAsia"/>
+        </w:rPr>
+        <w:t>同步。</w:t>
+      </w:r>
+    </w:p>
+    <w:p>
+      <w:pPr>
+        <w:rPr>
+          <w:rFonts w:ascii="Times New Roman" w:eastAsia="宋体" w:hAnsi="Times New Roman" w:cs="Times New Roman"/>
+        </w:rPr>
       </w:pPr>
+    </w:p>
+    <w:p>
+      <w:pPr>
+        <w:rPr>
+          <w:rFonts w:ascii="Times New Roman" w:eastAsia="宋体" w:hAnsi="Times New Roman" w:cs="Times New Roman"/>
+        </w:rPr>
+      </w:pPr>
       <w:r>
         <w:rPr>
           <w:rFonts w:ascii="Times New Roman" w:eastAsia="宋体" w:hAnsi="Times New Roman" w:cs="Times New Roman" w:hint="eastAsia"/>
         </w:rPr>
-        <w:t>将</w:t>
-      </w:r>
-      <w:r>
+        <w:t>Log</w:t>
+      </w:r>
+      <w:r>
+        <w:rPr>
+          <w:rFonts w:ascii="Times New Roman" w:eastAsia="宋体" w:hAnsi="Times New Roman" w:cs="Times New Roman"/>
+        </w:rPr>
+        <w:t xml:space="preserve"> Module</w:t>
+      </w:r>
+    </w:p>
+    <w:p>
+      <w:pPr>
         <w:rPr>
           <w:rFonts w:ascii="Times New Roman" w:eastAsia="宋体" w:hAnsi="Times New Roman" w:cs="Times New Roman" w:hint="eastAsia"/>
         </w:rPr>
-        <w:t>epoll</w:t>
-      </w:r>
-      <w:r>
-        <w:rPr>
-          <w:rFonts w:ascii="Times New Roman" w:eastAsia="宋体" w:hAnsi="Times New Roman" w:cs="Times New Roman"/>
-        </w:rPr>
-        <w:t>_ctl</w:t>
-      </w:r>
+      </w:pPr>
       <w:r>
         <w:rPr>
           <w:rFonts w:ascii="Times New Roman" w:eastAsia="宋体" w:hAnsi="Times New Roman" w:cs="Times New Roman" w:hint="eastAsia"/>
-        </w:rPr>
-        <w:t>与对</w:t>
-      </w:r>
-      <w:r>
-        <w:rPr>
-          <w:rFonts w:ascii="Times New Roman" w:eastAsia="宋体" w:hAnsi="Times New Roman" w:cs="Times New Roman" w:hint="eastAsia"/>
-        </w:rPr>
-        <w:t>map</w:t>
-      </w:r>
-      <w:r>
-        <w:rPr>
-          <w:rFonts w:ascii="Times New Roman" w:eastAsia="宋体" w:hAnsi="Times New Roman" w:cs="Times New Roman" w:hint="eastAsia"/>
-        </w:rPr>
-        <w:t>的访问封装用</w:t>
-      </w:r>
-      <w:r>
-        <w:rPr>
-          <w:rFonts w:ascii="Times New Roman" w:eastAsia="宋体" w:hAnsi="Times New Roman" w:cs="Times New Roman" w:hint="eastAsia"/>
-        </w:rPr>
-        <w:t>mutex</w:t>
-      </w:r>
-      <w:r>
-        <w:rPr>
-          <w:rFonts w:ascii="Times New Roman" w:eastAsia="宋体" w:hAnsi="Times New Roman" w:cs="Times New Roman" w:hint="eastAsia"/>
-        </w:rPr>
-        <w:t>封装为原子操作，这样</w:t>
-      </w:r>
-      <w:r>
-        <w:rPr>
-          <w:rFonts w:ascii="Times New Roman" w:eastAsia="宋体" w:hAnsi="Times New Roman" w:cs="Times New Roman" w:hint="eastAsia"/>
-        </w:rPr>
-        <w:t>所有的</w:t>
-      </w:r>
-      <w:r>
-        <w:rPr>
-          <w:rFonts w:ascii="Times New Roman" w:eastAsia="宋体" w:hAnsi="Times New Roman" w:cs="Times New Roman" w:hint="eastAsia"/>
-        </w:rPr>
-        <w:t>epoll</w:t>
-      </w:r>
-      <w:r>
-        <w:rPr>
-          <w:rFonts w:ascii="Times New Roman" w:eastAsia="宋体" w:hAnsi="Times New Roman" w:cs="Times New Roman" w:hint="eastAsia"/>
-        </w:rPr>
-        <w:t>事件</w:t>
-      </w:r>
-      <w:r>
-        <w:rPr>
-          <w:rFonts w:ascii="Times New Roman" w:eastAsia="宋体" w:hAnsi="Times New Roman" w:cs="Times New Roman" w:hint="eastAsia"/>
-        </w:rPr>
-        <w:t>变化都能与</w:t>
-      </w:r>
-      <w:r>
-        <w:rPr>
-          <w:rFonts w:ascii="Times New Roman" w:eastAsia="宋体" w:hAnsi="Times New Roman" w:cs="Times New Roman" w:hint="eastAsia"/>
-        </w:rPr>
-        <w:t>map</w:t>
-      </w:r>
-      <w:r>
-        <w:rPr>
-          <w:rFonts w:ascii="Times New Roman" w:eastAsia="宋体" w:hAnsi="Times New Roman" w:cs="Times New Roman" w:hint="eastAsia"/>
-        </w:rPr>
-        <w:t>同步。</w:t>
+          <w:noProof/>
+        </w:rPr>
+        <mc:AlternateContent>
+          <mc:Choice Requires="wpc">
+            <w:drawing>
+              <wp:inline distT="0" distB="0" distL="0" distR="0" wp14:anchorId="0AFB7E44" wp14:editId="60099881">
+                <wp:extent cx="5274310" cy="3076575"/>
+                <wp:effectExtent l="0" t="0" r="2540" b="9525"/>
+                <wp:docPr id="32" name="画布 32"/>
+                <wp:cNvGraphicFramePr>
+                  <a:graphicFrameLocks xmlns:a="http://schemas.openxmlformats.org/drawingml/2006/main" noChangeAspect="1"/>
+                </wp:cNvGraphicFramePr>
+                <a:graphic xmlns:a="http://schemas.openxmlformats.org/drawingml/2006/main">
+                  <a:graphicData uri="http://schemas.microsoft.com/office/word/2010/wordprocessingCanvas">
+                    <wpc:wpc>
+                      <wpc:bg>
+                        <a:solidFill>
+                          <a:prstClr val="white"/>
+                        </a:solidFill>
+                      </wpc:bg>
+                      <wpc:whole/>
+                      <wps:wsp>
+                        <wps:cNvPr id="43" name="矩形: 圆角 43"/>
+                        <wps:cNvSpPr/>
+                        <wps:spPr>
+                          <a:xfrm>
+                            <a:off x="1084385" y="193432"/>
+                            <a:ext cx="738554" cy="386860"/>
+                          </a:xfrm>
+                          <a:prstGeom prst="roundRect">
+                            <a:avLst/>
+                          </a:prstGeom>
+                          <a:noFill/>
+                          <a:ln>
+                            <a:solidFill>
+                              <a:schemeClr val="accent1"/>
+                            </a:solidFill>
+                          </a:ln>
+                        </wps:spPr>
+                        <wps:style>
+                          <a:lnRef idx="2">
+                            <a:schemeClr val="accent1">
+                              <a:shade val="50000"/>
+                            </a:schemeClr>
+                          </a:lnRef>
+                          <a:fillRef idx="1">
+                            <a:schemeClr val="accent1"/>
+                          </a:fillRef>
+                          <a:effectRef idx="0">
+                            <a:schemeClr val="accent1"/>
+                          </a:effectRef>
+                          <a:fontRef idx="minor">
+                            <a:schemeClr val="lt1"/>
+                          </a:fontRef>
+                        </wps:style>
+                        <wps:txbx>
+                          <w:txbxContent>
+                            <w:p>
+                              <w:pPr>
+                                <w:jc w:val="center"/>
+                                <w:rPr>
+                                  <w:rFonts w:ascii="Times New Roman" w:eastAsia="宋体" w:hAnsi="Times New Roman" w:cs="Times New Roman"/>
+                                  <w:color w:val="000000" w:themeColor="text1"/>
+                                </w:rPr>
+                              </w:pPr>
+                              <w:r>
+                                <w:rPr>
+                                  <w:rFonts w:ascii="Times New Roman" w:eastAsia="宋体" w:hAnsi="Times New Roman" w:cs="Times New Roman"/>
+                                  <w:color w:val="000000" w:themeColor="text1"/>
+                                </w:rPr>
+                                <w:t>Thread</w:t>
+                              </w:r>
+                            </w:p>
+                          </w:txbxContent>
+                        </wps:txbx>
+                        <wps:bodyPr rot="0" spcFirstLastPara="0" vertOverflow="overflow" horzOverflow="overflow" vert="horz" wrap="square" lIns="91440" tIns="45720" rIns="91440" bIns="45720" numCol="1" spcCol="0" rtlCol="0" fromWordArt="0" anchor="ctr" anchorCtr="0" forceAA="0" compatLnSpc="1">
+                          <a:prstTxWarp prst="textNoShape">
+                            <a:avLst/>
+                          </a:prstTxWarp>
+                          <a:noAutofit/>
+                        </wps:bodyPr>
+                      </wps:wsp>
+                      <wps:wsp>
+                        <wps:cNvPr id="45" name="矩形: 圆角 45"/>
+                        <wps:cNvSpPr/>
+                        <wps:spPr>
+                          <a:xfrm>
+                            <a:off x="3270739" y="193432"/>
+                            <a:ext cx="738554" cy="386860"/>
+                          </a:xfrm>
+                          <a:prstGeom prst="roundRect">
+                            <a:avLst/>
+                          </a:prstGeom>
+                          <a:noFill/>
+                          <a:ln>
+                            <a:solidFill>
+                              <a:schemeClr val="accent1"/>
+                            </a:solidFill>
+                          </a:ln>
+                        </wps:spPr>
+                        <wps:style>
+                          <a:lnRef idx="2">
+                            <a:schemeClr val="accent1">
+                              <a:shade val="50000"/>
+                            </a:schemeClr>
+                          </a:lnRef>
+                          <a:fillRef idx="1">
+                            <a:schemeClr val="accent1"/>
+                          </a:fillRef>
+                          <a:effectRef idx="0">
+                            <a:schemeClr val="accent1"/>
+                          </a:effectRef>
+                          <a:fontRef idx="minor">
+                            <a:schemeClr val="lt1"/>
+                          </a:fontRef>
+                        </wps:style>
+                        <wps:txbx>
+                          <w:txbxContent>
+                            <w:p>
+                              <w:pPr>
+                                <w:jc w:val="center"/>
+                                <w:rPr>
+                                  <w:rFonts w:ascii="Times New Roman" w:eastAsia="宋体" w:hAnsi="Times New Roman" w:cs="Times New Roman"/>
+                                  <w:color w:val="000000" w:themeColor="text1"/>
+                                </w:rPr>
+                              </w:pPr>
+                              <w:r>
+                                <w:rPr>
+                                  <w:rFonts w:ascii="Times New Roman" w:eastAsia="宋体" w:hAnsi="Times New Roman" w:cs="Times New Roman"/>
+                                  <w:color w:val="000000" w:themeColor="text1"/>
+                                </w:rPr>
+                                <w:t>Thread</w:t>
+                              </w:r>
+                            </w:p>
+                          </w:txbxContent>
+                        </wps:txbx>
+                        <wps:bodyPr rot="0" spcFirstLastPara="0" vertOverflow="overflow" horzOverflow="overflow" vert="horz" wrap="square" lIns="91440" tIns="45720" rIns="91440" bIns="45720" numCol="1" spcCol="0" rtlCol="0" fromWordArt="0" anchor="ctr" anchorCtr="0" forceAA="0" compatLnSpc="1">
+                          <a:prstTxWarp prst="textNoShape">
+                            <a:avLst/>
+                          </a:prstTxWarp>
+                          <a:noAutofit/>
+                        </wps:bodyPr>
+                      </wps:wsp>
+                      <wps:wsp>
+                        <wps:cNvPr id="46" name="矩形: 圆角 46"/>
+                        <wps:cNvSpPr/>
+                        <wps:spPr>
+                          <a:xfrm>
+                            <a:off x="2192216" y="193432"/>
+                            <a:ext cx="738554" cy="386860"/>
+                          </a:xfrm>
+                          <a:prstGeom prst="roundRect">
+                            <a:avLst/>
+                          </a:prstGeom>
+                          <a:noFill/>
+                          <a:ln>
+                            <a:solidFill>
+                              <a:schemeClr val="accent1"/>
+                            </a:solidFill>
+                          </a:ln>
+                        </wps:spPr>
+                        <wps:style>
+                          <a:lnRef idx="2">
+                            <a:schemeClr val="accent1">
+                              <a:shade val="50000"/>
+                            </a:schemeClr>
+                          </a:lnRef>
+                          <a:fillRef idx="1">
+                            <a:schemeClr val="accent1"/>
+                          </a:fillRef>
+                          <a:effectRef idx="0">
+                            <a:schemeClr val="accent1"/>
+                          </a:effectRef>
+                          <a:fontRef idx="minor">
+                            <a:schemeClr val="lt1"/>
+                          </a:fontRef>
+                        </wps:style>
+                        <wps:txbx>
+                          <w:txbxContent>
+                            <w:p>
+                              <w:pPr>
+                                <w:jc w:val="center"/>
+                                <w:rPr>
+                                  <w:rFonts w:ascii="Times New Roman" w:eastAsia="宋体" w:hAnsi="Times New Roman" w:cs="Times New Roman"/>
+                                  <w:color w:val="000000" w:themeColor="text1"/>
+                                </w:rPr>
+                              </w:pPr>
+                              <w:r>
+                                <w:rPr>
+                                  <w:rFonts w:ascii="Times New Roman" w:eastAsia="宋体" w:hAnsi="Times New Roman" w:cs="Times New Roman"/>
+                                  <w:color w:val="000000" w:themeColor="text1"/>
+                                </w:rPr>
+                                <w:t>… …</w:t>
+                              </w:r>
+                            </w:p>
+                          </w:txbxContent>
+                        </wps:txbx>
+                        <wps:bodyPr rot="0" spcFirstLastPara="0" vertOverflow="overflow" horzOverflow="overflow" vert="horz" wrap="square" lIns="91440" tIns="45720" rIns="91440" bIns="45720" numCol="1" spcCol="0" rtlCol="0" fromWordArt="0" anchor="ctr" anchorCtr="0" forceAA="0" compatLnSpc="1">
+                          <a:prstTxWarp prst="textNoShape">
+                            <a:avLst/>
+                          </a:prstTxWarp>
+                          <a:noAutofit/>
+                        </wps:bodyPr>
+                      </wps:wsp>
+                      <wps:wsp>
+                        <wps:cNvPr id="47" name="矩形: 圆角 47"/>
+                        <wps:cNvSpPr/>
+                        <wps:spPr>
+                          <a:xfrm>
+                            <a:off x="1482970" y="914402"/>
+                            <a:ext cx="738554" cy="386860"/>
+                          </a:xfrm>
+                          <a:prstGeom prst="roundRect">
+                            <a:avLst/>
+                          </a:prstGeom>
+                          <a:noFill/>
+                          <a:ln>
+                            <a:solidFill>
+                              <a:schemeClr val="accent1"/>
+                            </a:solidFill>
+                          </a:ln>
+                        </wps:spPr>
+                        <wps:style>
+                          <a:lnRef idx="2">
+                            <a:schemeClr val="accent1">
+                              <a:shade val="50000"/>
+                            </a:schemeClr>
+                          </a:lnRef>
+                          <a:fillRef idx="1">
+                            <a:schemeClr val="accent1"/>
+                          </a:fillRef>
+                          <a:effectRef idx="0">
+                            <a:schemeClr val="accent1"/>
+                          </a:effectRef>
+                          <a:fontRef idx="minor">
+                            <a:schemeClr val="lt1"/>
+                          </a:fontRef>
+                        </wps:style>
+                        <wps:txbx>
+                          <w:txbxContent>
+                            <w:p>
+                              <w:pPr>
+                                <w:jc w:val="center"/>
+                                <w:rPr>
+                                  <w:rFonts w:ascii="Times New Roman" w:eastAsia="宋体" w:hAnsi="Times New Roman" w:cs="Times New Roman"/>
+                                  <w:color w:val="000000" w:themeColor="text1"/>
+                                </w:rPr>
+                              </w:pPr>
+                              <w:r>
+                                <w:rPr>
+                                  <w:rFonts w:ascii="Times New Roman" w:eastAsia="宋体" w:hAnsi="Times New Roman" w:cs="Times New Roman"/>
+                                  <w:color w:val="000000" w:themeColor="text1"/>
+                                </w:rPr>
+                                <w:t>Logger</w:t>
+                              </w:r>
+                            </w:p>
+                          </w:txbxContent>
+                        </wps:txbx>
+                        <wps:bodyPr rot="0" spcFirstLastPara="0" vertOverflow="overflow" horzOverflow="overflow" vert="horz" wrap="square" lIns="91440" tIns="45720" rIns="91440" bIns="45720" numCol="1" spcCol="0" rtlCol="0" fromWordArt="0" anchor="ctr" anchorCtr="0" forceAA="0" compatLnSpc="1">
+                          <a:prstTxWarp prst="textNoShape">
+                            <a:avLst/>
+                          </a:prstTxWarp>
+                          <a:noAutofit/>
+                        </wps:bodyPr>
+                      </wps:wsp>
+                      <wps:wsp>
+                        <wps:cNvPr id="49" name="矩形: 圆角 49"/>
+                        <wps:cNvSpPr/>
+                        <wps:spPr>
+                          <a:xfrm>
+                            <a:off x="2878017" y="885098"/>
+                            <a:ext cx="738554" cy="386860"/>
+                          </a:xfrm>
+                          <a:prstGeom prst="roundRect">
+                            <a:avLst/>
+                          </a:prstGeom>
+                          <a:noFill/>
+                          <a:ln>
+                            <a:solidFill>
+                              <a:schemeClr val="accent1"/>
+                            </a:solidFill>
+                          </a:ln>
+                        </wps:spPr>
+                        <wps:style>
+                          <a:lnRef idx="2">
+                            <a:schemeClr val="accent1">
+                              <a:shade val="50000"/>
+                            </a:schemeClr>
+                          </a:lnRef>
+                          <a:fillRef idx="1">
+                            <a:schemeClr val="accent1"/>
+                          </a:fillRef>
+                          <a:effectRef idx="0">
+                            <a:schemeClr val="accent1"/>
+                          </a:effectRef>
+                          <a:fontRef idx="minor">
+                            <a:schemeClr val="lt1"/>
+                          </a:fontRef>
+                        </wps:style>
+                        <wps:txbx>
+                          <w:txbxContent>
+                            <w:p>
+                              <w:pPr>
+                                <w:jc w:val="center"/>
+                                <w:rPr>
+                                  <w:rFonts w:ascii="Times New Roman" w:eastAsia="宋体" w:hAnsi="Times New Roman" w:cs="Times New Roman" w:hint="eastAsia"/>
+                                  <w:color w:val="000000" w:themeColor="text1"/>
+                                </w:rPr>
+                              </w:pPr>
+                              <w:r>
+                                <w:rPr>
+                                  <w:rFonts w:ascii="Times New Roman" w:eastAsia="宋体" w:hAnsi="Times New Roman" w:cs="Times New Roman"/>
+                                  <w:color w:val="000000" w:themeColor="text1"/>
+                                </w:rPr>
+                                <w:t>Logger</w:t>
+                              </w:r>
+                            </w:p>
+                          </w:txbxContent>
+                        </wps:txbx>
+                        <wps:bodyPr rot="0" spcFirstLastPara="0" vertOverflow="overflow" horzOverflow="overflow" vert="horz" wrap="square" lIns="91440" tIns="45720" rIns="91440" bIns="45720" numCol="1" spcCol="0" rtlCol="0" fromWordArt="0" anchor="ctr" anchorCtr="0" forceAA="0" compatLnSpc="1">
+                          <a:prstTxWarp prst="textNoShape">
+                            <a:avLst/>
+                          </a:prstTxWarp>
+                          <a:noAutofit/>
+                        </wps:bodyPr>
+                      </wps:wsp>
+                      <wps:wsp>
+                        <wps:cNvPr id="50" name="矩形: 圆角 50"/>
+                        <wps:cNvSpPr/>
+                        <wps:spPr>
+                          <a:xfrm>
+                            <a:off x="293077" y="914402"/>
+                            <a:ext cx="931985" cy="386860"/>
+                          </a:xfrm>
+                          <a:prstGeom prst="roundRect">
+                            <a:avLst/>
+                          </a:prstGeom>
+                          <a:noFill/>
+                          <a:ln>
+                            <a:solidFill>
+                              <a:schemeClr val="accent1"/>
+                            </a:solidFill>
+                          </a:ln>
+                        </wps:spPr>
+                        <wps:style>
+                          <a:lnRef idx="2">
+                            <a:schemeClr val="accent1">
+                              <a:shade val="50000"/>
+                            </a:schemeClr>
+                          </a:lnRef>
+                          <a:fillRef idx="1">
+                            <a:schemeClr val="accent1"/>
+                          </a:fillRef>
+                          <a:effectRef idx="0">
+                            <a:schemeClr val="accent1"/>
+                          </a:effectRef>
+                          <a:fontRef idx="minor">
+                            <a:schemeClr val="lt1"/>
+                          </a:fontRef>
+                        </wps:style>
+                        <wps:txbx>
+                          <w:txbxContent>
+                            <w:p>
+                              <w:pPr>
+                                <w:jc w:val="center"/>
+                                <w:rPr>
+                                  <w:rFonts w:ascii="Times New Roman" w:eastAsia="宋体" w:hAnsi="Times New Roman" w:cs="Times New Roman"/>
+                                  <w:color w:val="000000" w:themeColor="text1"/>
+                                </w:rPr>
+                              </w:pPr>
+                              <w:r>
+                                <w:rPr>
+                                  <w:rFonts w:ascii="Times New Roman" w:eastAsia="宋体" w:hAnsi="Times New Roman" w:cs="Times New Roman"/>
+                                  <w:color w:val="000000" w:themeColor="text1"/>
+                                </w:rPr>
+                                <w:t>LogStream</w:t>
+                              </w:r>
+                            </w:p>
+                          </w:txbxContent>
+                        </wps:txbx>
+                        <wps:bodyPr rot="0" spcFirstLastPara="0" vertOverflow="overflow" horzOverflow="overflow" vert="horz" wrap="square" lIns="91440" tIns="45720" rIns="91440" bIns="45720" numCol="1" spcCol="0" rtlCol="0" fromWordArt="0" anchor="ctr" anchorCtr="0" forceAA="0" compatLnSpc="1">
+                          <a:prstTxWarp prst="textNoShape">
+                            <a:avLst/>
+                          </a:prstTxWarp>
+                          <a:noAutofit/>
+                        </wps:bodyPr>
+                      </wps:wsp>
+                      <wps:wsp>
+                        <wps:cNvPr id="51" name="矩形: 圆角 51"/>
+                        <wps:cNvSpPr/>
+                        <wps:spPr>
+                          <a:xfrm>
+                            <a:off x="3927231" y="885099"/>
+                            <a:ext cx="931985" cy="386860"/>
+                          </a:xfrm>
+                          <a:prstGeom prst="roundRect">
+                            <a:avLst/>
+                          </a:prstGeom>
+                          <a:noFill/>
+                          <a:ln>
+                            <a:solidFill>
+                              <a:schemeClr val="accent1"/>
+                            </a:solidFill>
+                          </a:ln>
+                        </wps:spPr>
+                        <wps:style>
+                          <a:lnRef idx="2">
+                            <a:schemeClr val="accent1">
+                              <a:shade val="50000"/>
+                            </a:schemeClr>
+                          </a:lnRef>
+                          <a:fillRef idx="1">
+                            <a:schemeClr val="accent1"/>
+                          </a:fillRef>
+                          <a:effectRef idx="0">
+                            <a:schemeClr val="accent1"/>
+                          </a:effectRef>
+                          <a:fontRef idx="minor">
+                            <a:schemeClr val="lt1"/>
+                          </a:fontRef>
+                        </wps:style>
+                        <wps:txbx>
+                          <w:txbxContent>
+                            <w:p>
+                              <w:pPr>
+                                <w:jc w:val="center"/>
+                                <w:rPr>
+                                  <w:rFonts w:ascii="Times New Roman" w:eastAsia="宋体" w:hAnsi="Times New Roman" w:cs="Times New Roman"/>
+                                  <w:color w:val="000000" w:themeColor="text1"/>
+                                </w:rPr>
+                              </w:pPr>
+                              <w:r>
+                                <w:rPr>
+                                  <w:rFonts w:ascii="Times New Roman" w:eastAsia="宋体" w:hAnsi="Times New Roman" w:cs="Times New Roman"/>
+                                  <w:color w:val="000000" w:themeColor="text1"/>
+                                </w:rPr>
+                                <w:t>LogStream</w:t>
+                              </w:r>
+                            </w:p>
+                          </w:txbxContent>
+                        </wps:txbx>
+                        <wps:bodyPr rot="0" spcFirstLastPara="0" vertOverflow="overflow" horzOverflow="overflow" vert="horz" wrap="square" lIns="91440" tIns="45720" rIns="91440" bIns="45720" numCol="1" spcCol="0" rtlCol="0" fromWordArt="0" anchor="ctr" anchorCtr="0" forceAA="0" compatLnSpc="1">
+                          <a:prstTxWarp prst="textNoShape">
+                            <a:avLst/>
+                          </a:prstTxWarp>
+                          <a:noAutofit/>
+                        </wps:bodyPr>
+                      </wps:wsp>
+                      <wps:wsp>
+                        <wps:cNvPr id="52" name="直接箭头连接符 52"/>
+                        <wps:cNvCnPr>
+                          <a:stCxn id="43" idx="2"/>
+                          <a:endCxn id="47" idx="0"/>
+                        </wps:cNvCnPr>
+                        <wps:spPr>
+                          <a:xfrm>
+                            <a:off x="1453662" y="580292"/>
+                            <a:ext cx="398585" cy="334110"/>
+                          </a:xfrm>
+                          <a:prstGeom prst="straightConnector1">
+                            <a:avLst/>
+                          </a:prstGeom>
+                          <a:ln>
+                            <a:tailEnd type="triangle"/>
+                          </a:ln>
+                        </wps:spPr>
+                        <wps:style>
+                          <a:lnRef idx="1">
+                            <a:schemeClr val="accent1"/>
+                          </a:lnRef>
+                          <a:fillRef idx="0">
+                            <a:schemeClr val="accent1"/>
+                          </a:fillRef>
+                          <a:effectRef idx="0">
+                            <a:schemeClr val="accent1"/>
+                          </a:effectRef>
+                          <a:fontRef idx="minor">
+                            <a:schemeClr val="tx1"/>
+                          </a:fontRef>
+                        </wps:style>
+                        <wps:bodyPr/>
+                      </wps:wsp>
+                      <wps:wsp>
+                        <wps:cNvPr id="53" name="直接箭头连接符 53"/>
+                        <wps:cNvCnPr>
+                          <a:stCxn id="47" idx="1"/>
+                          <a:endCxn id="50" idx="3"/>
+                        </wps:cNvCnPr>
+                        <wps:spPr>
+                          <a:xfrm flipH="1">
+                            <a:off x="1225062" y="1107832"/>
+                            <a:ext cx="257908" cy="0"/>
+                          </a:xfrm>
+                          <a:prstGeom prst="straightConnector1">
+                            <a:avLst/>
+                          </a:prstGeom>
+                          <a:ln>
+                            <a:tailEnd type="triangle"/>
+                          </a:ln>
+                        </wps:spPr>
+                        <wps:style>
+                          <a:lnRef idx="1">
+                            <a:schemeClr val="accent1"/>
+                          </a:lnRef>
+                          <a:fillRef idx="0">
+                            <a:schemeClr val="accent1"/>
+                          </a:fillRef>
+                          <a:effectRef idx="0">
+                            <a:schemeClr val="accent1"/>
+                          </a:effectRef>
+                          <a:fontRef idx="minor">
+                            <a:schemeClr val="tx1"/>
+                          </a:fontRef>
+                        </wps:style>
+                        <wps:bodyPr/>
+                      </wps:wsp>
+                      <wps:wsp>
+                        <wps:cNvPr id="54" name="直接箭头连接符 54"/>
+                        <wps:cNvCnPr>
+                          <a:stCxn id="50" idx="0"/>
+                          <a:endCxn id="43" idx="2"/>
+                        </wps:cNvCnPr>
+                        <wps:spPr>
+                          <a:xfrm flipV="1">
+                            <a:off x="759070" y="580292"/>
+                            <a:ext cx="694592" cy="334110"/>
+                          </a:xfrm>
+                          <a:prstGeom prst="straightConnector1">
+                            <a:avLst/>
+                          </a:prstGeom>
+                          <a:ln>
+                            <a:tailEnd type="triangle"/>
+                          </a:ln>
+                        </wps:spPr>
+                        <wps:style>
+                          <a:lnRef idx="1">
+                            <a:schemeClr val="accent1"/>
+                          </a:lnRef>
+                          <a:fillRef idx="0">
+                            <a:schemeClr val="accent1"/>
+                          </a:fillRef>
+                          <a:effectRef idx="0">
+                            <a:schemeClr val="accent1"/>
+                          </a:effectRef>
+                          <a:fontRef idx="minor">
+                            <a:schemeClr val="tx1"/>
+                          </a:fontRef>
+                        </wps:style>
+                        <wps:bodyPr/>
+                      </wps:wsp>
+                      <wps:wsp>
+                        <wps:cNvPr id="58" name="直接箭头连接符 58"/>
+                        <wps:cNvCnPr>
+                          <a:stCxn id="49" idx="3"/>
+                          <a:endCxn id="51" idx="1"/>
+                        </wps:cNvCnPr>
+                        <wps:spPr>
+                          <a:xfrm>
+                            <a:off x="3616571" y="1078528"/>
+                            <a:ext cx="310660" cy="1"/>
+                          </a:xfrm>
+                          <a:prstGeom prst="straightConnector1">
+                            <a:avLst/>
+                          </a:prstGeom>
+                          <a:ln>
+                            <a:tailEnd type="triangle"/>
+                          </a:ln>
+                        </wps:spPr>
+                        <wps:style>
+                          <a:lnRef idx="1">
+                            <a:schemeClr val="accent1"/>
+                          </a:lnRef>
+                          <a:fillRef idx="0">
+                            <a:schemeClr val="accent1"/>
+                          </a:fillRef>
+                          <a:effectRef idx="0">
+                            <a:schemeClr val="accent1"/>
+                          </a:effectRef>
+                          <a:fontRef idx="minor">
+                            <a:schemeClr val="tx1"/>
+                          </a:fontRef>
+                        </wps:style>
+                        <wps:bodyPr/>
+                      </wps:wsp>
+                      <wps:wsp>
+                        <wps:cNvPr id="59" name="直接箭头连接符 59"/>
+                        <wps:cNvCnPr>
+                          <a:stCxn id="45" idx="2"/>
+                          <a:endCxn id="49" idx="0"/>
+                        </wps:cNvCnPr>
+                        <wps:spPr>
+                          <a:xfrm flipH="1">
+                            <a:off x="3247294" y="580292"/>
+                            <a:ext cx="392722" cy="304806"/>
+                          </a:xfrm>
+                          <a:prstGeom prst="straightConnector1">
+                            <a:avLst/>
+                          </a:prstGeom>
+                          <a:ln>
+                            <a:tailEnd type="triangle"/>
+                          </a:ln>
+                        </wps:spPr>
+                        <wps:style>
+                          <a:lnRef idx="1">
+                            <a:schemeClr val="accent1"/>
+                          </a:lnRef>
+                          <a:fillRef idx="0">
+                            <a:schemeClr val="accent1"/>
+                          </a:fillRef>
+                          <a:effectRef idx="0">
+                            <a:schemeClr val="accent1"/>
+                          </a:effectRef>
+                          <a:fontRef idx="minor">
+                            <a:schemeClr val="tx1"/>
+                          </a:fontRef>
+                        </wps:style>
+                        <wps:bodyPr/>
+                      </wps:wsp>
+                      <wps:wsp>
+                        <wps:cNvPr id="60" name="直接箭头连接符 60"/>
+                        <wps:cNvCnPr>
+                          <a:endCxn id="45" idx="2"/>
+                        </wps:cNvCnPr>
+                        <wps:spPr>
+                          <a:xfrm flipH="1" flipV="1">
+                            <a:off x="3640016" y="580292"/>
+                            <a:ext cx="728156" cy="304807"/>
+                          </a:xfrm>
+                          <a:prstGeom prst="straightConnector1">
+                            <a:avLst/>
+                          </a:prstGeom>
+                          <a:ln>
+                            <a:tailEnd type="triangle"/>
+                          </a:ln>
+                        </wps:spPr>
+                        <wps:style>
+                          <a:lnRef idx="1">
+                            <a:schemeClr val="accent1"/>
+                          </a:lnRef>
+                          <a:fillRef idx="0">
+                            <a:schemeClr val="accent1"/>
+                          </a:fillRef>
+                          <a:effectRef idx="0">
+                            <a:schemeClr val="accent1"/>
+                          </a:effectRef>
+                          <a:fontRef idx="minor">
+                            <a:schemeClr val="tx1"/>
+                          </a:fontRef>
+                        </wps:style>
+                        <wps:bodyPr/>
+                      </wps:wsp>
+                      <wps:wsp>
+                        <wps:cNvPr id="62" name="矩形: 圆角 62"/>
+                        <wps:cNvSpPr/>
+                        <wps:spPr>
+                          <a:xfrm>
+                            <a:off x="1764323" y="1606063"/>
+                            <a:ext cx="1629507" cy="386860"/>
+                          </a:xfrm>
+                          <a:prstGeom prst="roundRect">
+                            <a:avLst/>
+                          </a:prstGeom>
+                          <a:noFill/>
+                          <a:ln>
+                            <a:solidFill>
+                              <a:schemeClr val="accent1"/>
+                            </a:solidFill>
+                          </a:ln>
+                        </wps:spPr>
+                        <wps:style>
+                          <a:lnRef idx="2">
+                            <a:schemeClr val="accent1">
+                              <a:shade val="50000"/>
+                            </a:schemeClr>
+                          </a:lnRef>
+                          <a:fillRef idx="1">
+                            <a:schemeClr val="accent1"/>
+                          </a:fillRef>
+                          <a:effectRef idx="0">
+                            <a:schemeClr val="accent1"/>
+                          </a:effectRef>
+                          <a:fontRef idx="minor">
+                            <a:schemeClr val="lt1"/>
+                          </a:fontRef>
+                        </wps:style>
+                        <wps:txbx>
+                          <w:txbxContent>
+                            <w:p>
+                              <w:pPr>
+                                <w:jc w:val="center"/>
+                                <w:rPr>
+                                  <w:rFonts w:ascii="Times New Roman" w:eastAsia="宋体" w:hAnsi="Times New Roman" w:cs="Times New Roman"/>
+                                  <w:color w:val="000000" w:themeColor="text1"/>
+                                </w:rPr>
+                              </w:pPr>
+                              <w:r>
+                                <w:rPr>
+                                  <w:rFonts w:ascii="Times New Roman" w:eastAsia="宋体" w:hAnsi="Times New Roman" w:cs="Times New Roman" w:hint="eastAsia"/>
+                                  <w:color w:val="000000" w:themeColor="text1"/>
+                                </w:rPr>
+                                <w:t>A</w:t>
+                              </w:r>
+                              <w:r>
+                                <w:rPr>
+                                  <w:rFonts w:ascii="Times New Roman" w:eastAsia="宋体" w:hAnsi="Times New Roman" w:cs="Times New Roman"/>
+                                  <w:color w:val="000000" w:themeColor="text1"/>
+                                </w:rPr>
+                                <w:t>syncLogger</w:t>
+                              </w:r>
+                            </w:p>
+                          </w:txbxContent>
+                        </wps:txbx>
+                        <wps:bodyPr rot="0" spcFirstLastPara="0" vertOverflow="overflow" horzOverflow="overflow" vert="horz" wrap="square" lIns="91440" tIns="45720" rIns="91440" bIns="45720" numCol="1" spcCol="0" rtlCol="0" fromWordArt="0" anchor="ctr" anchorCtr="0" forceAA="0" compatLnSpc="1">
+                          <a:prstTxWarp prst="textNoShape">
+                            <a:avLst/>
+                          </a:prstTxWarp>
+                          <a:noAutofit/>
+                        </wps:bodyPr>
+                      </wps:wsp>
+                      <wps:wsp>
+                        <wps:cNvPr id="63" name="流程图: 磁盘 63"/>
+                        <wps:cNvSpPr/>
+                        <wps:spPr>
+                          <a:xfrm>
+                            <a:off x="1969477" y="2397370"/>
+                            <a:ext cx="1219201" cy="545122"/>
+                          </a:xfrm>
+                          <a:prstGeom prst="flowChartMagneticDisk">
+                            <a:avLst/>
+                          </a:prstGeom>
+                          <a:noFill/>
+                        </wps:spPr>
+                        <wps:style>
+                          <a:lnRef idx="2">
+                            <a:schemeClr val="accent1">
+                              <a:shade val="50000"/>
+                            </a:schemeClr>
+                          </a:lnRef>
+                          <a:fillRef idx="1">
+                            <a:schemeClr val="accent1"/>
+                          </a:fillRef>
+                          <a:effectRef idx="0">
+                            <a:schemeClr val="accent1"/>
+                          </a:effectRef>
+                          <a:fontRef idx="minor">
+                            <a:schemeClr val="lt1"/>
+                          </a:fontRef>
+                        </wps:style>
+                        <wps:txbx>
+                          <w:txbxContent>
+                            <w:p>
+                              <w:pPr>
+                                <w:jc w:val="center"/>
+                                <w:rPr>
+                                  <w:rFonts w:ascii="Times New Roman" w:hAnsi="Times New Roman" w:cs="Times New Roman"/>
+                                  <w:color w:val="000000" w:themeColor="text1"/>
+                                </w:rPr>
+                              </w:pPr>
+                              <w:r>
+                                <w:rPr>
+                                  <w:rFonts w:ascii="Times New Roman" w:hAnsi="Times New Roman" w:cs="Times New Roman"/>
+                                  <w:color w:val="000000" w:themeColor="text1"/>
+                                </w:rPr>
+                                <w:t>LogFile</w:t>
+                              </w:r>
+                            </w:p>
+                          </w:txbxContent>
+                        </wps:txbx>
+                        <wps:bodyPr rot="0" spcFirstLastPara="0" vertOverflow="overflow" horzOverflow="overflow" vert="horz" wrap="square" lIns="91440" tIns="45720" rIns="91440" bIns="45720" numCol="1" spcCol="0" rtlCol="0" fromWordArt="0" anchor="ctr" anchorCtr="0" forceAA="0" compatLnSpc="1">
+                          <a:prstTxWarp prst="textNoShape">
+                            <a:avLst/>
+                          </a:prstTxWarp>
+                          <a:noAutofit/>
+                        </wps:bodyPr>
+                      </wps:wsp>
+                      <wps:wsp>
+                        <wps:cNvPr id="65" name="箭头: 圆角右 65"/>
+                        <wps:cNvSpPr/>
+                        <wps:spPr>
+                          <a:xfrm rot="10800000">
+                            <a:off x="3399692" y="1271958"/>
+                            <a:ext cx="1113692" cy="580289"/>
+                          </a:xfrm>
+                          <a:prstGeom prst="bentArrow">
+                            <a:avLst>
+                              <a:gd name="adj1" fmla="val 11487"/>
+                              <a:gd name="adj2" fmla="val 13926"/>
+                              <a:gd name="adj3" fmla="val 25000"/>
+                              <a:gd name="adj4" fmla="val 15152"/>
+                            </a:avLst>
+                          </a:prstGeom>
+                          <a:noFill/>
+                          <a:ln>
+                            <a:solidFill>
+                              <a:srgbClr val="FF0000"/>
+                            </a:solidFill>
+                          </a:ln>
+                        </wps:spPr>
+                        <wps:style>
+                          <a:lnRef idx="2">
+                            <a:schemeClr val="accent1">
+                              <a:shade val="50000"/>
+                            </a:schemeClr>
+                          </a:lnRef>
+                          <a:fillRef idx="1">
+                            <a:schemeClr val="accent1"/>
+                          </a:fillRef>
+                          <a:effectRef idx="0">
+                            <a:schemeClr val="accent1"/>
+                          </a:effectRef>
+                          <a:fontRef idx="minor">
+                            <a:schemeClr val="lt1"/>
+                          </a:fontRef>
+                        </wps:style>
+                        <wps:bodyPr rot="0" spcFirstLastPara="0" vertOverflow="overflow" horzOverflow="overflow" vert="horz" wrap="square" lIns="91440" tIns="45720" rIns="91440" bIns="45720" numCol="1" spcCol="0" rtlCol="0" fromWordArt="0" anchor="ctr" anchorCtr="0" forceAA="0" compatLnSpc="1">
+                          <a:prstTxWarp prst="textNoShape">
+                            <a:avLst/>
+                          </a:prstTxWarp>
+                          <a:noAutofit/>
+                        </wps:bodyPr>
+                      </wps:wsp>
+                      <wps:wsp>
+                        <wps:cNvPr id="66" name="箭头: 下 66"/>
+                        <wps:cNvSpPr/>
+                        <wps:spPr>
+                          <a:xfrm>
+                            <a:off x="2473569" y="2069124"/>
+                            <a:ext cx="228600" cy="263769"/>
+                          </a:xfrm>
+                          <a:prstGeom prst="downArrow">
+                            <a:avLst/>
+                          </a:prstGeom>
+                          <a:noFill/>
+                          <a:ln>
+                            <a:solidFill>
+                              <a:srgbClr val="FF0000"/>
+                            </a:solidFill>
+                          </a:ln>
+                        </wps:spPr>
+                        <wps:style>
+                          <a:lnRef idx="2">
+                            <a:schemeClr val="accent1">
+                              <a:shade val="50000"/>
+                            </a:schemeClr>
+                          </a:lnRef>
+                          <a:fillRef idx="1">
+                            <a:schemeClr val="accent1"/>
+                          </a:fillRef>
+                          <a:effectRef idx="0">
+                            <a:schemeClr val="accent1"/>
+                          </a:effectRef>
+                          <a:fontRef idx="minor">
+                            <a:schemeClr val="lt1"/>
+                          </a:fontRef>
+                        </wps:style>
+                        <wps:bodyPr rot="0" spcFirstLastPara="0" vertOverflow="overflow" horzOverflow="overflow" vert="horz" wrap="square" lIns="91440" tIns="45720" rIns="91440" bIns="45720" numCol="1" spcCol="0" rtlCol="0" fromWordArt="0" anchor="ctr" anchorCtr="0" forceAA="0" compatLnSpc="1">
+                          <a:prstTxWarp prst="textNoShape">
+                            <a:avLst/>
+                          </a:prstTxWarp>
+                          <a:noAutofit/>
+                        </wps:bodyPr>
+                      </wps:wsp>
+                      <wps:wsp>
+                        <wps:cNvPr id="67" name="箭头: 圆角右 67"/>
+                        <wps:cNvSpPr/>
+                        <wps:spPr>
+                          <a:xfrm rot="10800000" flipH="1">
+                            <a:off x="644769" y="1301265"/>
+                            <a:ext cx="1113692" cy="580289"/>
+                          </a:xfrm>
+                          <a:prstGeom prst="bentArrow">
+                            <a:avLst>
+                              <a:gd name="adj1" fmla="val 11487"/>
+                              <a:gd name="adj2" fmla="val 13926"/>
+                              <a:gd name="adj3" fmla="val 25000"/>
+                              <a:gd name="adj4" fmla="val 17172"/>
+                            </a:avLst>
+                          </a:prstGeom>
+                          <a:noFill/>
+                          <a:ln>
+                            <a:solidFill>
+                              <a:srgbClr val="FF0000"/>
+                            </a:solidFill>
+                          </a:ln>
+                        </wps:spPr>
+                        <wps:style>
+                          <a:lnRef idx="2">
+                            <a:schemeClr val="accent1">
+                              <a:shade val="50000"/>
+                            </a:schemeClr>
+                          </a:lnRef>
+                          <a:fillRef idx="1">
+                            <a:schemeClr val="accent1"/>
+                          </a:fillRef>
+                          <a:effectRef idx="0">
+                            <a:schemeClr val="accent1"/>
+                          </a:effectRef>
+                          <a:fontRef idx="minor">
+                            <a:schemeClr val="lt1"/>
+                          </a:fontRef>
+                        </wps:style>
+                        <wps:bodyPr rot="0" spcFirstLastPara="0" vertOverflow="overflow" horzOverflow="overflow" vert="horz" wrap="square" lIns="91440" tIns="45720" rIns="91440" bIns="45720" numCol="1" spcCol="0" rtlCol="0" fromWordArt="0" anchor="ctr" anchorCtr="0" forceAA="0" compatLnSpc="1">
+                          <a:prstTxWarp prst="textNoShape">
+                            <a:avLst/>
+                          </a:prstTxWarp>
+                          <a:noAutofit/>
+                        </wps:bodyPr>
+                      </wps:wsp>
+                      <wps:wsp>
+                        <wps:cNvPr id="68" name="箭头: 圆角右 68"/>
+                        <wps:cNvSpPr/>
+                        <wps:spPr>
+                          <a:xfrm rot="16200000" flipH="1">
+                            <a:off x="558313" y="382469"/>
+                            <a:ext cx="589086" cy="463060"/>
+                          </a:xfrm>
+                          <a:prstGeom prst="bentArrow">
+                            <a:avLst>
+                              <a:gd name="adj1" fmla="val 11487"/>
+                              <a:gd name="adj2" fmla="val 13926"/>
+                              <a:gd name="adj3" fmla="val 25000"/>
+                              <a:gd name="adj4" fmla="val 15190"/>
+                            </a:avLst>
+                          </a:prstGeom>
+                          <a:noFill/>
+                          <a:ln>
+                            <a:solidFill>
+                              <a:srgbClr val="FF0000"/>
+                            </a:solidFill>
+                          </a:ln>
+                        </wps:spPr>
+                        <wps:style>
+                          <a:lnRef idx="2">
+                            <a:schemeClr val="accent1">
+                              <a:shade val="50000"/>
+                            </a:schemeClr>
+                          </a:lnRef>
+                          <a:fillRef idx="1">
+                            <a:schemeClr val="accent1"/>
+                          </a:fillRef>
+                          <a:effectRef idx="0">
+                            <a:schemeClr val="accent1"/>
+                          </a:effectRef>
+                          <a:fontRef idx="minor">
+                            <a:schemeClr val="lt1"/>
+                          </a:fontRef>
+                        </wps:style>
+                        <wps:bodyPr rot="0" spcFirstLastPara="0" vertOverflow="overflow" horzOverflow="overflow" vert="horz" wrap="square" lIns="91440" tIns="45720" rIns="91440" bIns="45720" numCol="1" spcCol="0" rtlCol="0" fromWordArt="0" anchor="ctr" anchorCtr="0" forceAA="0" compatLnSpc="1">
+                          <a:prstTxWarp prst="textNoShape">
+                            <a:avLst/>
+                          </a:prstTxWarp>
+                          <a:noAutofit/>
+                        </wps:bodyPr>
+                      </wps:wsp>
+                      <wps:wsp>
+                        <wps:cNvPr id="69" name="箭头: 圆角右 69"/>
+                        <wps:cNvSpPr/>
+                        <wps:spPr>
+                          <a:xfrm rot="5400000">
+                            <a:off x="3975589" y="317995"/>
+                            <a:ext cx="589086" cy="521673"/>
+                          </a:xfrm>
+                          <a:prstGeom prst="bentArrow">
+                            <a:avLst>
+                              <a:gd name="adj1" fmla="val 11487"/>
+                              <a:gd name="adj2" fmla="val 13926"/>
+                              <a:gd name="adj3" fmla="val 25000"/>
+                              <a:gd name="adj4" fmla="val 16854"/>
+                            </a:avLst>
+                          </a:prstGeom>
+                          <a:noFill/>
+                          <a:ln>
+                            <a:solidFill>
+                              <a:srgbClr val="FF0000"/>
+                            </a:solidFill>
+                          </a:ln>
+                        </wps:spPr>
+                        <wps:style>
+                          <a:lnRef idx="2">
+                            <a:schemeClr val="accent1">
+                              <a:shade val="50000"/>
+                            </a:schemeClr>
+                          </a:lnRef>
+                          <a:fillRef idx="1">
+                            <a:schemeClr val="accent1"/>
+                          </a:fillRef>
+                          <a:effectRef idx="0">
+                            <a:schemeClr val="accent1"/>
+                          </a:effectRef>
+                          <a:fontRef idx="minor">
+                            <a:schemeClr val="lt1"/>
+                          </a:fontRef>
+                        </wps:style>
+                        <wps:bodyPr rot="0" spcFirstLastPara="0" vertOverflow="overflow" horzOverflow="overflow" vert="horz" wrap="square" lIns="91440" tIns="45720" rIns="91440" bIns="45720" numCol="1" spcCol="0" rtlCol="0" fromWordArt="0" anchor="ctr" anchorCtr="0" forceAA="0" compatLnSpc="1">
+                          <a:prstTxWarp prst="textNoShape">
+                            <a:avLst/>
+                          </a:prstTxWarp>
+                          <a:noAutofit/>
+                        </wps:bodyPr>
+                      </wps:wsp>
+                      <wps:wsp>
+                        <wps:cNvPr id="72" name="文本框 72"/>
+                        <wps:cNvSpPr txBox="1"/>
+                        <wps:spPr>
+                          <a:xfrm>
+                            <a:off x="287216" y="70340"/>
+                            <a:ext cx="808892" cy="293077"/>
+                          </a:xfrm>
+                          <a:prstGeom prst="rect">
+                            <a:avLst/>
+                          </a:prstGeom>
+                          <a:noFill/>
+                          <a:ln w="6350">
+                            <a:noFill/>
+                          </a:ln>
+                        </wps:spPr>
+                        <wps:txbx>
+                          <w:txbxContent>
+                            <w:p>
+                              <w:pPr>
+                                <w:rPr>
+                                  <w:rFonts w:ascii="Times New Roman" w:hAnsi="Times New Roman" w:cs="Times New Roman"/>
+                                  <w:sz w:val="18"/>
+                                  <w:szCs w:val="18"/>
+                                </w:rPr>
+                              </w:pPr>
+                              <w:r>
+                                <w:rPr>
+                                  <w:rFonts w:ascii="Times New Roman" w:hAnsi="Times New Roman" w:cs="Times New Roman"/>
+                                  <w:sz w:val="18"/>
+                                  <w:szCs w:val="18"/>
+                                </w:rPr>
+                                <w:t>Basic Type</w:t>
+                              </w:r>
+                            </w:p>
+                          </w:txbxContent>
+                        </wps:txbx>
+                        <wps:bodyPr rot="0" spcFirstLastPara="0" vertOverflow="overflow" horzOverflow="overflow" vert="horz" wrap="square" lIns="91440" tIns="45720" rIns="91440" bIns="45720" numCol="1" spcCol="0" rtlCol="0" fromWordArt="0" anchor="t" anchorCtr="0" forceAA="0" compatLnSpc="1">
+                          <a:prstTxWarp prst="textNoShape">
+                            <a:avLst/>
+                          </a:prstTxWarp>
+                          <a:noAutofit/>
+                        </wps:bodyPr>
+                      </wps:wsp>
+                      <wps:wsp>
+                        <wps:cNvPr id="75" name="文本框 75"/>
+                        <wps:cNvSpPr txBox="1"/>
+                        <wps:spPr>
+                          <a:xfrm>
+                            <a:off x="890955" y="1524002"/>
+                            <a:ext cx="808892" cy="293077"/>
+                          </a:xfrm>
+                          <a:prstGeom prst="rect">
+                            <a:avLst/>
+                          </a:prstGeom>
+                          <a:noFill/>
+                          <a:ln w="6350">
+                            <a:noFill/>
+                          </a:ln>
+                        </wps:spPr>
+                        <wps:txbx>
+                          <w:txbxContent>
+                            <w:p>
+                              <w:pPr>
+                                <w:rPr>
+                                  <w:rFonts w:ascii="Times New Roman" w:hAnsi="Times New Roman" w:cs="Times New Roman"/>
+                                  <w:sz w:val="18"/>
+                                  <w:szCs w:val="18"/>
+                                </w:rPr>
+                              </w:pPr>
+                              <w:r>
+                                <w:rPr>
+                                  <w:rFonts w:ascii="Times New Roman" w:hAnsi="Times New Roman" w:cs="Times New Roman"/>
+                                  <w:sz w:val="18"/>
+                                  <w:szCs w:val="18"/>
+                                </w:rPr>
+                                <w:t>Buffer</w:t>
+                              </w:r>
+                            </w:p>
+                          </w:txbxContent>
+                        </wps:txbx>
+                        <wps:bodyPr rot="0" spcFirstLastPara="0" vertOverflow="overflow" horzOverflow="overflow" vert="horz" wrap="square" lIns="91440" tIns="45720" rIns="91440" bIns="45720" numCol="1" spcCol="0" rtlCol="0" fromWordArt="0" anchor="t" anchorCtr="0" forceAA="0" compatLnSpc="1">
+                          <a:prstTxWarp prst="textNoShape">
+                            <a:avLst/>
+                          </a:prstTxWarp>
+                          <a:noAutofit/>
+                        </wps:bodyPr>
+                      </wps:wsp>
+                      <wps:wsp>
+                        <wps:cNvPr id="76" name="文本框 76"/>
+                        <wps:cNvSpPr txBox="1"/>
+                        <wps:spPr>
+                          <a:xfrm>
+                            <a:off x="2033955" y="2004649"/>
+                            <a:ext cx="808892" cy="293077"/>
+                          </a:xfrm>
+                          <a:prstGeom prst="rect">
+                            <a:avLst/>
+                          </a:prstGeom>
+                          <a:noFill/>
+                          <a:ln w="6350">
+                            <a:noFill/>
+                          </a:ln>
+                        </wps:spPr>
+                        <wps:txbx>
+                          <w:txbxContent>
+                            <w:p>
+                              <w:pPr>
+                                <w:rPr>
+                                  <w:rFonts w:ascii="Times New Roman" w:hAnsi="Times New Roman" w:cs="Times New Roman"/>
+                                  <w:sz w:val="18"/>
+                                  <w:szCs w:val="18"/>
+                                </w:rPr>
+                              </w:pPr>
+                              <w:r>
+                                <w:rPr>
+                                  <w:rFonts w:ascii="Times New Roman" w:hAnsi="Times New Roman" w:cs="Times New Roman"/>
+                                  <w:sz w:val="18"/>
+                                  <w:szCs w:val="18"/>
+                                </w:rPr>
+                                <w:t>Buffer</w:t>
+                              </w:r>
+                            </w:p>
+                          </w:txbxContent>
+                        </wps:txbx>
+                        <wps:bodyPr rot="0" spcFirstLastPara="0" vertOverflow="overflow" horzOverflow="overflow" vert="horz" wrap="square" lIns="91440" tIns="45720" rIns="91440" bIns="45720" numCol="1" spcCol="0" rtlCol="0" fromWordArt="0" anchor="t" anchorCtr="0" forceAA="0" compatLnSpc="1">
+                          <a:prstTxWarp prst="textNoShape">
+                            <a:avLst/>
+                          </a:prstTxWarp>
+                          <a:noAutofit/>
+                        </wps:bodyPr>
+                      </wps:wsp>
+                      <wps:wsp>
+                        <wps:cNvPr id="77" name="文本框 77"/>
+                        <wps:cNvSpPr txBox="1"/>
+                        <wps:spPr>
+                          <a:xfrm>
+                            <a:off x="1412632" y="580292"/>
+                            <a:ext cx="808892" cy="293077"/>
+                          </a:xfrm>
+                          <a:prstGeom prst="rect">
+                            <a:avLst/>
+                          </a:prstGeom>
+                          <a:noFill/>
+                          <a:ln w="6350">
+                            <a:noFill/>
+                          </a:ln>
+                        </wps:spPr>
+                        <wps:txbx>
+                          <w:txbxContent>
+                            <w:p>
+                              <w:pPr>
+                                <w:rPr>
+                                  <w:rFonts w:ascii="Times New Roman" w:hAnsi="Times New Roman" w:cs="Times New Roman"/>
+                                  <w:sz w:val="18"/>
+                                  <w:szCs w:val="18"/>
+                                </w:rPr>
+                              </w:pPr>
+                              <w:r>
+                                <w:rPr>
+                                  <w:rFonts w:ascii="Times New Roman" w:hAnsi="Times New Roman" w:cs="Times New Roman"/>
+                                  <w:sz w:val="18"/>
+                                  <w:szCs w:val="18"/>
+                                </w:rPr>
+                                <w:t>Log pos tag</w:t>
+                              </w:r>
+                            </w:p>
+                          </w:txbxContent>
+                        </wps:txbx>
+                        <wps:bodyPr rot="0" spcFirstLastPara="0" vertOverflow="overflow" horzOverflow="overflow" vert="horz" wrap="square" lIns="91440" tIns="45720" rIns="91440" bIns="45720" numCol="1" spcCol="0" rtlCol="0" fromWordArt="0" anchor="t" anchorCtr="0" forceAA="0" compatLnSpc="1">
+                          <a:prstTxWarp prst="textNoShape">
+                            <a:avLst/>
+                          </a:prstTxWarp>
+                          <a:noAutofit/>
+                        </wps:bodyPr>
+                      </wps:wsp>
+                    </wpc:wpc>
+                  </a:graphicData>
+                </a:graphic>
+              </wp:inline>
+            </w:drawing>
+          </mc:Choice>
+          <mc:Fallback>
+            <w:pict>
+              <v:group w14:anchorId="0AFB7E44" id="画布 32" o:spid="_x0000_s1069" editas="canvas" style="width:415.3pt;height:242.25pt;mso-position-horizontal-relative:char;mso-position-vertical-relative:line" coordsize="52743,30765" o:gfxdata="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">
+                <v:shape id="_x0000_s1070" type="#_x0000_t75" style="position:absolute;width:52743;height:30765;visibility:visible;mso-wrap-style:square" filled="t">
+                  <v:fill o:detectmouseclick="t"/>
+                  <v:path o:connecttype="none"/>
+                </v:shape>
+                <v:roundrect id="矩形: 圆角 43" o:spid="_x0000_s1071" style="position:absolute;left:10843;top:1934;width:7386;height:3868;visibility:visible;mso-wrap-style:square;v-text-anchor:middle" arcsize="10923f" o:gfxdata="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" filled="f" strokecolor="#4472c4 [3204]" strokeweight="1pt">
+                  <v:stroke joinstyle="miter"/>
+                  <v:textbox>
+                    <w:txbxContent>
+                      <w:p>
+                        <w:pPr>
+                          <w:jc w:val="center"/>
+                          <w:rPr>
+                            <w:rFonts w:ascii="Times New Roman" w:eastAsia="宋体" w:hAnsi="Times New Roman" w:cs="Times New Roman"/>
+                            <w:color w:val="000000" w:themeColor="text1"/>
+                          </w:rPr>
+                        </w:pPr>
+                        <w:r>
+                          <w:rPr>
+                            <w:rFonts w:ascii="Times New Roman" w:eastAsia="宋体" w:hAnsi="Times New Roman" w:cs="Times New Roman"/>
+                            <w:color w:val="000000" w:themeColor="text1"/>
+                          </w:rPr>
+                          <w:t>Thread</w:t>
+                        </w:r>
+                      </w:p>
+                    </w:txbxContent>
+                  </v:textbox>
+                </v:roundrect>
+                <v:roundrect id="矩形: 圆角 45" o:spid="_x0000_s1072" style="position:absolute;left:32707;top:1934;width:7385;height:3868;visibility:visible;mso-wrap-style:square;v-text-anchor:middle" arcsize="10923f" o:gfxdata="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" filled="f" strokecolor="#4472c4 [3204]" strokeweight="1pt">
+                  <v:stroke joinstyle="miter"/>
+                  <v:textbox>
+                    <w:txbxContent>
+                      <w:p>
+                        <w:pPr>
+                          <w:jc w:val="center"/>
+                          <w:rPr>
+                            <w:rFonts w:ascii="Times New Roman" w:eastAsia="宋体" w:hAnsi="Times New Roman" w:cs="Times New Roman"/>
+                            <w:color w:val="000000" w:themeColor="text1"/>
+                          </w:rPr>
+                        </w:pPr>
+                        <w:r>
+                          <w:rPr>
+                            <w:rFonts w:ascii="Times New Roman" w:eastAsia="宋体" w:hAnsi="Times New Roman" w:cs="Times New Roman"/>
+                            <w:color w:val="000000" w:themeColor="text1"/>
+                          </w:rPr>
+                          <w:t>Thread</w:t>
+                        </w:r>
+                      </w:p>
+                    </w:txbxContent>
+                  </v:textbox>
+                </v:roundrect>
+                <v:roundrect id="矩形: 圆角 46" o:spid="_x0000_s1073" style="position:absolute;left:21922;top:1934;width:7385;height:3868;visibility:visible;mso-wrap-style:square;v-text-anchor:middle" arcsize="10923f" o:gfxdata="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" filled="f" strokecolor="#4472c4 [3204]" strokeweight="1pt">
+                  <v:stroke joinstyle="miter"/>
+                  <v:textbox>
+                    <w:txbxContent>
+                      <w:p>
+                        <w:pPr>
+                          <w:jc w:val="center"/>
+                          <w:rPr>
+                            <w:rFonts w:ascii="Times New Roman" w:eastAsia="宋体" w:hAnsi="Times New Roman" w:cs="Times New Roman"/>
+                            <w:color w:val="000000" w:themeColor="text1"/>
+                          </w:rPr>
+                        </w:pPr>
+                        <w:r>
+                          <w:rPr>
+                            <w:rFonts w:ascii="Times New Roman" w:eastAsia="宋体" w:hAnsi="Times New Roman" w:cs="Times New Roman"/>
+                            <w:color w:val="000000" w:themeColor="text1"/>
+                          </w:rPr>
+                          <w:t>… …</w:t>
+                        </w:r>
+                      </w:p>
+                    </w:txbxContent>
+                  </v:textbox>
+                </v:roundrect>
+                <v:roundrect id="矩形: 圆角 47" o:spid="_x0000_s1074" style="position:absolute;left:14829;top:9144;width:7386;height:3868;visibility:visible;mso-wrap-style:square;v-text-anchor:middle" arcsize="10923f" o:gfxdata="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" filled="f" strokecolor="#4472c4 [3204]" strokeweight="1pt">
+                  <v:stroke joinstyle="miter"/>
+                  <v:textbox>
+                    <w:txbxContent>
+                      <w:p>
+                        <w:pPr>
+                          <w:jc w:val="center"/>
+                          <w:rPr>
+                            <w:rFonts w:ascii="Times New Roman" w:eastAsia="宋体" w:hAnsi="Times New Roman" w:cs="Times New Roman"/>
+                            <w:color w:val="000000" w:themeColor="text1"/>
+                          </w:rPr>
+                        </w:pPr>
+                        <w:r>
+                          <w:rPr>
+                            <w:rFonts w:ascii="Times New Roman" w:eastAsia="宋体" w:hAnsi="Times New Roman" w:cs="Times New Roman"/>
+                            <w:color w:val="000000" w:themeColor="text1"/>
+                          </w:rPr>
+                          <w:t>Logger</w:t>
+                        </w:r>
+                      </w:p>
+                    </w:txbxContent>
+                  </v:textbox>
+                </v:roundrect>
+                <v:roundrect id="矩形: 圆角 49" o:spid="_x0000_s1075" style="position:absolute;left:28780;top:8850;width:7385;height:3869;visibility:visible;mso-wrap-style:square;v-text-anchor:middle" arcsize="10923f" o:gfxdata="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" filled="f" strokecolor="#4472c4 [3204]" strokeweight="1pt">
+                  <v:stroke joinstyle="miter"/>
+                  <v:textbox>
+                    <w:txbxContent>
+                      <w:p>
+                        <w:pPr>
+                          <w:jc w:val="center"/>
+                          <w:rPr>
+                            <w:rFonts w:ascii="Times New Roman" w:eastAsia="宋体" w:hAnsi="Times New Roman" w:cs="Times New Roman" w:hint="eastAsia"/>
+                            <w:color w:val="000000" w:themeColor="text1"/>
+                          </w:rPr>
+                        </w:pPr>
+                        <w:r>
+                          <w:rPr>
+                            <w:rFonts w:ascii="Times New Roman" w:eastAsia="宋体" w:hAnsi="Times New Roman" w:cs="Times New Roman"/>
+                            <w:color w:val="000000" w:themeColor="text1"/>
+                          </w:rPr>
+                          <w:t>Logger</w:t>
+                        </w:r>
+                      </w:p>
+                    </w:txbxContent>
+                  </v:textbox>
+                </v:roundrect>
+                <v:roundrect id="矩形: 圆角 50" o:spid="_x0000_s1076" style="position:absolute;left:2930;top:9144;width:9320;height:3868;visibility:visible;mso-wrap-style:square;v-text-anchor:middle" arcsize="10923f" o:gfxdata="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" filled="f" strokecolor="#4472c4 [3204]" strokeweight="1pt">
+                  <v:stroke joinstyle="miter"/>
+                  <v:textbox>
+                    <w:txbxContent>
+                      <w:p>
+                        <w:pPr>
+                          <w:jc w:val="center"/>
+                          <w:rPr>
+                            <w:rFonts w:ascii="Times New Roman" w:eastAsia="宋体" w:hAnsi="Times New Roman" w:cs="Times New Roman"/>
+                            <w:color w:val="000000" w:themeColor="text1"/>
+                          </w:rPr>
+                        </w:pPr>
+                        <w:r>
+                          <w:rPr>
+                            <w:rFonts w:ascii="Times New Roman" w:eastAsia="宋体" w:hAnsi="Times New Roman" w:cs="Times New Roman"/>
+                            <w:color w:val="000000" w:themeColor="text1"/>
+                          </w:rPr>
+                          <w:t>LogStream</w:t>
+                        </w:r>
+                      </w:p>
+                    </w:txbxContent>
+                  </v:textbox>
+                </v:roundrect>
+                <v:roundrect id="矩形: 圆角 51" o:spid="_x0000_s1077" style="position:absolute;left:39272;top:8850;width:9320;height:3869;visibility:visible;mso-wrap-style:square;v-text-anchor:middle" arcsize="10923f" o:gfxdata="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" filled="f" strokecolor="#4472c4 [3204]" strokeweight="1pt">
+                  <v:stroke joinstyle="miter"/>
+                  <v:textbox>
+                    <w:txbxContent>
+                      <w:p>
+                        <w:pPr>
+                          <w:jc w:val="center"/>
+                          <w:rPr>
+                            <w:rFonts w:ascii="Times New Roman" w:eastAsia="宋体" w:hAnsi="Times New Roman" w:cs="Times New Roman"/>
+                            <w:color w:val="000000" w:themeColor="text1"/>
+                          </w:rPr>
+                        </w:pPr>
+                        <w:r>
+                          <w:rPr>
+                            <w:rFonts w:ascii="Times New Roman" w:eastAsia="宋体" w:hAnsi="Times New Roman" w:cs="Times New Roman"/>
+                            <w:color w:val="000000" w:themeColor="text1"/>
+                          </w:rPr>
+                          <w:t>LogStream</w:t>
+                        </w:r>
+                      </w:p>
+                    </w:txbxContent>
+                  </v:textbox>
+                </v:roundrect>
+                <v:shape id="直接箭头连接符 52" o:spid="_x0000_s1078" type="#_x0000_t32" style="position:absolute;left:14536;top:5802;width:3986;height:3342;visibility:visible;mso-wrap-style:square" o:connectortype="straight" o:gfxdata="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" strokecolor="#4472c4 [3204]" strokeweight=".5pt">
+                  <v:stroke endarrow="block" joinstyle="miter"/>
+                </v:shape>
+                <v:shape id="直接箭头连接符 53" o:spid="_x0000_s1079" type="#_x0000_t32" style="position:absolute;left:12250;top:11078;width:2579;height:0;flip:x;visibility:visible;mso-wrap-style:square" o:connectortype="straight" o:gfxdata="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" strokecolor="#4472c4 [3204]" strokeweight=".5pt">
+                  <v:stroke endarrow="block" joinstyle="miter"/>
+                </v:shape>
+                <v:shape id="直接箭头连接符 54" o:spid="_x0000_s1080" type="#_x0000_t32" style="position:absolute;left:7590;top:5802;width:6946;height:3342;flip:y;visibility:visible;mso-wrap-style:square" o:connectortype="straight" o:gfxdata="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" strokecolor="#4472c4 [3204]" strokeweight=".5pt">
+                  <v:stroke endarrow="block" joinstyle="miter"/>
+                </v:shape>
+                <v:shape id="直接箭头连接符 58" o:spid="_x0000_s1081" type="#_x0000_t32" style="position:absolute;left:36165;top:10785;width:3107;height:0;visibility:visible;mso-wrap-style:square" o:connectortype="straight" o:gfxdata="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" strokecolor="#4472c4 [3204]" strokeweight=".5pt">
+                  <v:stroke endarrow="block" joinstyle="miter"/>
+                </v:shape>
+                <v:shape id="直接箭头连接符 59" o:spid="_x0000_s1082" type="#_x0000_t32" style="position:absolute;left:32472;top:5802;width:3928;height:3048;flip:x;visibility:visible;mso-wrap-style:square" o:connectortype="straight" o:gfxdata="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" strokecolor="#4472c4 [3204]" strokeweight=".5pt">
+                  <v:stroke endarrow="block" joinstyle="miter"/>
+                </v:shape>
+                <v:shape id="直接箭头连接符 60" o:spid="_x0000_s1083" type="#_x0000_t32" style="position:absolute;left:36400;top:5802;width:7281;height:3048;flip:x y;visibility:visible;mso-wrap-style:square" o:connectortype="straight" o:gfxdata="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" strokecolor="#4472c4 [3204]" strokeweight=".5pt">
+                  <v:stroke endarrow="block" joinstyle="miter"/>
+                </v:shape>
+                <v:roundrect id="矩形: 圆角 62" o:spid="_x0000_s1084" style="position:absolute;left:17643;top:16060;width:16295;height:3869;visibility:visible;mso-wrap-style:square;v-text-anchor:middle" arcsize="10923f" o:gfxdata="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" filled="f" strokecolor="#4472c4 [3204]" strokeweight="1pt">
+                  <v:stroke joinstyle="miter"/>
+                  <v:textbox>
+                    <w:txbxContent>
+                      <w:p>
+                        <w:pPr>
+                          <w:jc w:val="center"/>
+                          <w:rPr>
+                            <w:rFonts w:ascii="Times New Roman" w:eastAsia="宋体" w:hAnsi="Times New Roman" w:cs="Times New Roman"/>
+                            <w:color w:val="000000" w:themeColor="text1"/>
+                          </w:rPr>
+                        </w:pPr>
+                        <w:r>
+                          <w:rPr>
+                            <w:rFonts w:ascii="Times New Roman" w:eastAsia="宋体" w:hAnsi="Times New Roman" w:cs="Times New Roman" w:hint="eastAsia"/>
+                            <w:color w:val="000000" w:themeColor="text1"/>
+                          </w:rPr>
+                          <w:t>A</w:t>
+                        </w:r>
+                        <w:r>
+                          <w:rPr>
+                            <w:rFonts w:ascii="Times New Roman" w:eastAsia="宋体" w:hAnsi="Times New Roman" w:cs="Times New Roman"/>
+                            <w:color w:val="000000" w:themeColor="text1"/>
+                          </w:rPr>
+                          <w:t>syncLogger</w:t>
+                        </w:r>
+                      </w:p>
+                    </w:txbxContent>
+                  </v:textbox>
+                </v:roundrect>
+                <v:shapetype id="_x0000_t132" coordsize="21600,21600" o:spt="132" path="m10800,qx,3391l,18209qy10800,21600,21600,18209l21600,3391qy10800,xem,3391nfqy10800,6782,21600,3391e">
+                  <v:path o:extrusionok="f" gradientshapeok="t" o:connecttype="custom" o:connectlocs="10800,6782;10800,0;0,10800;10800,21600;21600,10800" o:connectangles="270,270,180,90,0" textboxrect="0,6782,21600,18209"/>
+                </v:shapetype>
+                <v:shape id="流程图: 磁盘 63" o:spid="_x0000_s1085" type="#_x0000_t132" style="position:absolute;left:19694;top:23973;width:12192;height:5451;visibility:visible;mso-wrap-style:square;v-text-anchor:middle" o:gfxdata="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" filled="f" strokecolor="#1f3763 [1604]" strokeweight="1pt">
+                  <v:stroke joinstyle="miter"/>
+                  <v:textbox>
+                    <w:txbxContent>
+                      <w:p>
+                        <w:pPr>
+                          <w:jc w:val="center"/>
+                          <w:rPr>
+                            <w:rFonts w:ascii="Times New Roman" w:hAnsi="Times New Roman" w:cs="Times New Roman"/>
+                            <w:color w:val="000000" w:themeColor="text1"/>
+                          </w:rPr>
+                        </w:pPr>
+                        <w:r>
+                          <w:rPr>
+                            <w:rFonts w:ascii="Times New Roman" w:hAnsi="Times New Roman" w:cs="Times New Roman"/>
+                            <w:color w:val="000000" w:themeColor="text1"/>
+                          </w:rPr>
+                          <w:t>LogFile</w:t>
+                        </w:r>
+                      </w:p>
+                    </w:txbxContent>
+                  </v:textbox>
+                </v:shape>
+                <v:shape id="箭头: 圆角右 65" o:spid="_x0000_s1086" style="position:absolute;left:33996;top:12719;width:11137;height:5803;rotation:180;visibility:visible;mso-wrap-style:square;v-text-anchor:middle" coordsize="1113692,580289" o:gfxdata="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" path="m,580289l,135408c,86848,39365,47483,87925,47483r880695,-1l968620,r145072,80811l968620,161622r,-47482l87925,114140v-11746,,-21268,9522,-21268,21268c66657,283702,66658,431995,66658,580289l,580289xe" filled="f" strokecolor="red" strokeweight="1pt">
+                  <v:stroke joinstyle="miter"/>
+                  <v:path arrowok="t" o:connecttype="custom" o:connectlocs="0,580289;0,135408;87925,47483;968620,47482;968620,0;1113692,80811;968620,161622;968620,114140;87925,114140;66657,135408;66658,580289;0,580289" o:connectangles="0,0,0,0,0,0,0,0,0,0,0,0"/>
+                </v:shape>
+                <v:shapetype id="_x0000_t67" coordsize="21600,21600" o:spt="67" adj="16200,5400" path="m0@0l@1@0@1,0@2,0@2@0,21600@0,10800,21600xe">
+                  <v:stroke joinstyle="miter"/>
+                  <v:formulas>
+                    <v:f eqn="val #0"/>
+                    <v:f eqn="val #1"/>
+                    <v:f eqn="sum height 0 #1"/>
+                    <v:f eqn="sum 10800 0 #1"/>
+                    <v:f eqn="sum width 0 #0"/>
+                    <v:f eqn="prod @4 @3 10800"/>
+                    <v:f eqn="sum width 0 @5"/>
+                  </v:formulas>
+                  <v:path o:connecttype="custom" o:connectlocs="10800,0;0,@0;10800,21600;21600,@0" o:connectangles="270,180,90,0" textboxrect="@1,0,@2,@6"/>
+                  <v:handles>
+                    <v:h position="#1,#0" xrange="0,10800" yrange="0,21600"/>
+                  </v:handles>
+                </v:shapetype>
+                <v:shape id="箭头: 下 66" o:spid="_x0000_s1087" type="#_x0000_t67" style="position:absolute;left:24735;top:20691;width:2286;height:2637;visibility:visible;mso-wrap-style:square;v-text-anchor:middle" o:gfxdata="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" adj="12240" filled="f" strokecolor="red" strokeweight="1pt"/>
+                <v:shape id="箭头: 圆角右 67" o:spid="_x0000_s1088" style="position:absolute;left:6447;top:13012;width:11137;height:5803;rotation:180;flip:x;visibility:visible;mso-wrap-style:square;v-text-anchor:middle" coordsize="1113692,580289" o:gfxdata="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" path="m,580289l,147129c,92095,44613,47482,99647,47482r868973,l968620,r145072,80811l968620,161622r,-47482l99647,114140v-18219,,-32989,14770,-32989,32989l66658,580289,,580289xe" filled="f" strokecolor="red" strokeweight="1pt">
+                  <v:stroke joinstyle="miter"/>
+                  <v:path arrowok="t" o:connecttype="custom" o:connectlocs="0,580289;0,147129;99647,47482;968620,47482;968620,0;1113692,80811;968620,161622;968620,114140;99647,114140;66658,147129;66658,580289;0,580289" o:connectangles="0,0,0,0,0,0,0,0,0,0,0,0"/>
+                </v:shape>
+                <v:shape id="箭头: 圆角右 68" o:spid="_x0000_s1089" style="position:absolute;left:5582;top:3825;width:5891;height:4630;rotation:90;flip:x;visibility:visible;mso-wrap-style:square;v-text-anchor:middle" coordsize="589086,463060" o:gfxdata="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" path="m,463060l,108229c,69382,31492,37890,70339,37890r402982,l473321,,589086,64486,473321,128971r,-37889l70339,91082v-9470,,-17147,7677,-17147,17147l53192,463060,,463060xe" filled="f" strokecolor="red" strokeweight="1pt">
+                  <v:stroke joinstyle="miter"/>
+                  <v:path arrowok="t" o:connecttype="custom" o:connectlocs="0,463060;0,108229;70339,37890;473321,37890;473321,0;589086,64486;473321,128971;473321,91082;70339,91082;53192,108229;53192,463060;0,463060" o:connectangles="0,0,0,0,0,0,0,0,0,0,0,0"/>
+                </v:shape>
+                <v:shape id="箭头: 圆角右 69" o:spid="_x0000_s1090" style="position:absolute;left:39755;top:3179;width:5891;height:5217;rotation:90;visibility:visible;mso-wrap-style:square;v-text-anchor:middle" coordsize="589086,521673" o:gfxdata="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" path="m,521673l,130609c,82050,39364,42686,87923,42686r370745,l458668,,589086,72648,458668,145296r,-42686l87923,102610v-15463,,-27998,12535,-27998,27998l59925,521673,,521673xe" filled="f" strokecolor="red" strokeweight="1pt">
+                  <v:stroke joinstyle="miter"/>
+                  <v:path arrowok="t" o:connecttype="custom" o:connectlocs="0,521673;0,130609;87923,42686;458668,42686;458668,0;589086,72648;458668,145296;458668,102610;87923,102610;59925,130608;59925,521673;0,521673" o:connectangles="0,0,0,0,0,0,0,0,0,0,0,0"/>
+                </v:shape>
+                <v:shape id="文本框 72" o:spid="_x0000_s1091" type="#_x0000_t202" style="position:absolute;left:2872;top:703;width:8089;height:2931;visibility:visible;mso-wrap-style:square;v-text-anchor:top" o:gfxdata="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" filled="f" stroked="f" strokeweight=".5pt">
+                  <v:textbox>
+                    <w:txbxContent>
+                      <w:p>
+                        <w:pPr>
+                          <w:rPr>
+                            <w:rFonts w:ascii="Times New Roman" w:hAnsi="Times New Roman" w:cs="Times New Roman"/>
+                            <w:sz w:val="18"/>
+                            <w:szCs w:val="18"/>
+                          </w:rPr>
+                        </w:pPr>
+                        <w:r>
+                          <w:rPr>
+                            <w:rFonts w:ascii="Times New Roman" w:hAnsi="Times New Roman" w:cs="Times New Roman"/>
+                            <w:sz w:val="18"/>
+                            <w:szCs w:val="18"/>
+                          </w:rPr>
+                          <w:t>Basic Type</w:t>
+                        </w:r>
+                      </w:p>
+                    </w:txbxContent>
+                  </v:textbox>
+                </v:shape>
+                <v:shape id="文本框 75" o:spid="_x0000_s1092" type="#_x0000_t202" style="position:absolute;left:8909;top:15240;width:8089;height:2930;visibility:visible;mso-wrap-style:square;v-text-anchor:top" o:gfxdata="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" filled="f" stroked="f" strokeweight=".5pt">
+                  <v:textbox>
+                    <w:txbxContent>
+                      <w:p>
+                        <w:pPr>
+                          <w:rPr>
+                            <w:rFonts w:ascii="Times New Roman" w:hAnsi="Times New Roman" w:cs="Times New Roman"/>
+                            <w:sz w:val="18"/>
+                            <w:szCs w:val="18"/>
+                          </w:rPr>
+                        </w:pPr>
+                        <w:r>
+                          <w:rPr>
+                            <w:rFonts w:ascii="Times New Roman" w:hAnsi="Times New Roman" w:cs="Times New Roman"/>
+                            <w:sz w:val="18"/>
+                            <w:szCs w:val="18"/>
+                          </w:rPr>
+                          <w:t>Buffer</w:t>
+                        </w:r>
+                      </w:p>
+                    </w:txbxContent>
+                  </v:textbox>
+                </v:shape>
+                <v:shape id="文本框 76" o:spid="_x0000_s1093" type="#_x0000_t202" style="position:absolute;left:20339;top:20046;width:8089;height:2931;visibility:visible;mso-wrap-style:square;v-text-anchor:top" o:gfxdata="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" filled="f" stroked="f" strokeweight=".5pt">
+                  <v:textbox>
+                    <w:txbxContent>
+                      <w:p>
+                        <w:pPr>
+                          <w:rPr>
+                            <w:rFonts w:ascii="Times New Roman" w:hAnsi="Times New Roman" w:cs="Times New Roman"/>
+                            <w:sz w:val="18"/>
+                            <w:szCs w:val="18"/>
+                          </w:rPr>
+                        </w:pPr>
+                        <w:r>
+                          <w:rPr>
+                            <w:rFonts w:ascii="Times New Roman" w:hAnsi="Times New Roman" w:cs="Times New Roman"/>
+                            <w:sz w:val="18"/>
+                            <w:szCs w:val="18"/>
+                          </w:rPr>
+                          <w:t>Buffer</w:t>
+                        </w:r>
+                      </w:p>
+                    </w:txbxContent>
+                  </v:textbox>
+                </v:shape>
+                <v:shape id="文本框 77" o:spid="_x0000_s1094" type="#_x0000_t202" style="position:absolute;left:14126;top:5802;width:8089;height:2931;visibility:visible;mso-wrap-style:square;v-text-anchor:top" o:gfxdata="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" filled="f" stroked="f" strokeweight=".5pt">
+                  <v:textbox>
+                    <w:txbxContent>
+                      <w:p>
+                        <w:pPr>
+                          <w:rPr>
+                            <w:rFonts w:ascii="Times New Roman" w:hAnsi="Times New Roman" w:cs="Times New Roman"/>
+                            <w:sz w:val="18"/>
+                            <w:szCs w:val="18"/>
+                          </w:rPr>
+                        </w:pPr>
+                        <w:r>
+                          <w:rPr>
+                            <w:rFonts w:ascii="Times New Roman" w:hAnsi="Times New Roman" w:cs="Times New Roman"/>
+                            <w:sz w:val="18"/>
+                            <w:szCs w:val="18"/>
+                          </w:rPr>
+                          <w:t>Log pos tag</w:t>
+                        </w:r>
+                      </w:p>
+                    </w:txbxContent>
+                  </v:textbox>
+                </v:shape>
+                <w10:anchorlock/>
+              </v:group>
+            </w:pict>
+          </mc:Fallback>
+        </mc:AlternateContent>
       </w:r>
     </w:p>
     <w:sectPr>
@@ -3320,7 +4911,7 @@
   <w:style w:type="paragraph" w:default="1" w:styleId="a">
     <w:name w:val="Normal"/>
     <w:qFormat/>
-    <w:rsid w:val="005B3C4E"/>
+    <w:rsid w:val="00DC23B8"/>
     <w:pPr>
       <w:widowControl w:val="0"/>
       <w:jc w:val="both"/>

</xml_diff>